<commit_message>
changed experiment expose removed test.csv
</commit_message>
<xml_diff>
--- a/docs/Experiment Exposé.docx
+++ b/docs/Experiment Exposé.docx
@@ -2785,6 +2785,40 @@
         <w:rPr>
           <w:lang w:val="en-US"/>
         </w:rPr>
+        <w:t xml:space="preserve">Identify critical transitions in </w:t>
+      </w:r>
+      <w:proofErr w:type="spellStart"/>
+      <w:r>
+        <w:rPr>
+          <w:lang w:val="en-US"/>
+        </w:rPr>
+        <w:t>nanocosm</w:t>
+      </w:r>
+      <w:proofErr w:type="spellEnd"/>
+      <w:r>
+        <w:rPr>
+          <w:lang w:val="en-US"/>
+        </w:rPr>
+        <w:t xml:space="preserve"> systems and warning signals</w:t>
+      </w:r>
+      <w:bookmarkStart w:id="0" w:name="_GoBack"/>
+      <w:bookmarkEnd w:id="0"/>
+    </w:p>
+    <w:p>
+      <w:pPr>
+        <w:pStyle w:val="Listenabsatz"/>
+        <w:numPr>
+          <w:ilvl w:val="0"/>
+          <w:numId w:val="1"/>
+        </w:numPr>
+        <w:rPr>
+          <w:lang w:val="en-US"/>
+        </w:rPr>
+      </w:pPr>
+      <w:r>
+        <w:rPr>
+          <w:lang w:val="en-US"/>
+        </w:rPr>
         <w:t>Model communities with DEB model parameterized by calibrating to data from previous lab experiments with individuals</w:t>
       </w:r>
     </w:p>
@@ -2905,15 +2939,7 @@
         <w:rPr>
           <w:lang w:val="en-US"/>
         </w:rPr>
-        <w:t xml:space="preserve">Coincidence of several small disturbances or few large disturbances are sufficient to move a </w:t>
-      </w:r>
-      <w:bookmarkStart w:id="0" w:name="_GoBack"/>
-      <w:bookmarkEnd w:id="0"/>
-      <w:r>
-        <w:rPr>
-          <w:lang w:val="en-US"/>
-        </w:rPr>
-        <w:t>system out of region of stability towards irreversible degradation</w:t>
+        <w:t>Coincidence of several small disturbances or few large disturbances are sufficient to move a system out of region of stability towards irreversible degradation</w:t>
       </w:r>
     </w:p>
     <w:p>
@@ -7193,6 +7219,7 @@
         <w:rPr>
           <w:lang w:val="en-US"/>
         </w:rPr>
+        <w:lastRenderedPageBreak/>
         <w:t>C vital, D extinct</w:t>
       </w:r>
     </w:p>
@@ -7211,7 +7238,6 @@
         <w:rPr>
           <w:lang w:val="en-US"/>
         </w:rPr>
-        <w:lastRenderedPageBreak/>
         <w:t>C, D extinct</w:t>
       </w:r>
     </w:p>

</xml_diff>